<commit_message>
Avances RLO celda de carga
</commit_message>
<xml_diff>
--- a/Proyecto final - Offline Reinforcement Learning/Propuesta proyecto final.docx
+++ b/Proyecto final - Offline Reinforcement Learning/Propuesta proyecto final.docx
@@ -21,15 +21,15 @@
           <w:lang w:val="es-CL"/>
         </w:rPr>
         <w:drawing>
-          <wp:anchor distT="0" distB="0" distL="114300" distR="114300" simplePos="0" relativeHeight="251658240" behindDoc="0" locked="0" layoutInCell="1" allowOverlap="1" wp14:anchorId="535AFB51" wp14:editId="344FD0A5">
+          <wp:anchor distT="0" distB="0" distL="114300" distR="114300" simplePos="0" relativeHeight="251658240" behindDoc="0" locked="0" layoutInCell="1" allowOverlap="1" wp14:anchorId="535AFB51" wp14:editId="0AD80383">
             <wp:simplePos x="0" y="0"/>
-            <wp:positionH relativeFrom="margin">
+            <wp:positionH relativeFrom="page">
               <wp:align>right</wp:align>
             </wp:positionH>
-            <wp:positionV relativeFrom="paragraph">
-              <wp:posOffset>276</wp:posOffset>
+            <wp:positionV relativeFrom="page">
+              <wp:posOffset>38100</wp:posOffset>
             </wp:positionV>
-            <wp:extent cx="2909168" cy="548640"/>
+            <wp:extent cx="2908935" cy="548640"/>
             <wp:effectExtent l="0" t="0" r="5715" b="3810"/>
             <wp:wrapSquare wrapText="bothSides"/>
             <wp:docPr id="2" name="Picture 2"/>
@@ -61,7 +61,7 @@
                   <pic:spPr bwMode="auto">
                     <a:xfrm>
                       <a:off x="0" y="0"/>
-                      <a:ext cx="2909168" cy="548640"/>
+                      <a:ext cx="2908935" cy="548640"/>
                     </a:xfrm>
                     <a:prstGeom prst="rect">
                       <a:avLst/>
@@ -90,27 +90,13 @@
         <w:rPr>
           <w:b/>
           <w:bCs/>
-          <w:sz w:val="24"/>
-          <w:szCs w:val="24"/>
-          <w:lang w:val="es-CL"/>
-        </w:rPr>
-      </w:pPr>
-    </w:p>
-    <w:p>
-      <w:pPr>
-        <w:jc w:val="center"/>
-        <w:rPr>
-          <w:b/>
-          <w:bCs/>
-          <w:sz w:val="24"/>
-          <w:szCs w:val="24"/>
-          <w:lang w:val="es-CL"/>
-        </w:rPr>
-      </w:pPr>
-    </w:p>
-    <w:p>
-      <w:pPr>
-        <w:jc w:val="center"/>
+          <w:sz w:val="32"/>
+          <w:szCs w:val="32"/>
+          <w:lang w:val="es-CL"/>
+        </w:rPr>
+      </w:pPr>
+      <w:bookmarkStart w:id="0" w:name="OLE_LINK1"/>
+      <w:r>
         <w:rPr>
           <w:b/>
           <w:bCs/>
@@ -118,7 +104,8 @@
           <w:szCs w:val="32"/>
           <w:lang w:val="es-CL"/>
         </w:rPr>
-      </w:pPr>
+        <w:t>R</w:t>
+      </w:r>
       <w:r>
         <w:rPr>
           <w:b/>
@@ -127,7 +114,7 @@
           <w:szCs w:val="32"/>
           <w:lang w:val="es-CL"/>
         </w:rPr>
-        <w:t>R</w:t>
+        <w:t xml:space="preserve">ecomendación de variables manipulables en molinos SAG con </w:t>
       </w:r>
       <w:r>
         <w:rPr>
@@ -137,7 +124,7 @@
           <w:szCs w:val="32"/>
           <w:lang w:val="es-CL"/>
         </w:rPr>
-        <w:t xml:space="preserve">ecomendación de variables manipulables en molinos SAG con </w:t>
+        <w:t xml:space="preserve">Deep </w:t>
       </w:r>
       <w:proofErr w:type="spellStart"/>
       <w:r>
@@ -184,6 +171,7 @@
         <w:t xml:space="preserve"> Offline</w:t>
       </w:r>
     </w:p>
+    <w:bookmarkEnd w:id="0"/>
     <w:p>
       <w:pPr>
         <w:jc w:val="center"/>
@@ -226,6 +214,7 @@
           <w:lang w:val="es-CL"/>
         </w:rPr>
       </w:pPr>
+      <w:bookmarkStart w:id="1" w:name="_Hlk140939307"/>
       <w:r>
         <w:rPr>
           <w:b/>
@@ -323,6 +312,7 @@
         <w:t>: Javier Ruiz del Solar.</w:t>
       </w:r>
     </w:p>
+    <w:bookmarkEnd w:id="1"/>
     <w:p>
       <w:pPr>
         <w:pStyle w:val="ListParagraph"/>
@@ -1206,7 +1196,6 @@
           <w:szCs w:val="24"/>
           <w:lang w:val="es-CL"/>
         </w:rPr>
-        <w:lastRenderedPageBreak/>
         <w:t xml:space="preserve">Estabilización de TPH mediante </w:t>
       </w:r>
       <w:r>
@@ -1287,7 +1276,16 @@
           <w:szCs w:val="24"/>
           <w:lang w:val="es-CL"/>
         </w:rPr>
-        <w:t xml:space="preserve"> del nivel de carga se establece acorde al contexto operacional en el que se encuentra el molino, el cual </w:t>
+        <w:t xml:space="preserve"> del nivel de carga se establece acorde al contexto operacional en el </w:t>
+      </w:r>
+      <w:r>
+        <w:rPr>
+          <w:sz w:val="24"/>
+          <w:szCs w:val="24"/>
+          <w:lang w:val="es-CL"/>
+        </w:rPr>
+        <w:lastRenderedPageBreak/>
+        <w:t xml:space="preserve">que se encuentra el molino, el cual </w:t>
       </w:r>
       <w:r>
         <w:rPr>
@@ -2540,7 +2538,6 @@
           <w:szCs w:val="24"/>
           <w:lang w:val="es-CL"/>
         </w:rPr>
-        <w:lastRenderedPageBreak/>
         <w:drawing>
           <wp:anchor distT="0" distB="0" distL="114300" distR="114300" simplePos="0" relativeHeight="251664384" behindDoc="0" locked="0" layoutInCell="1" allowOverlap="1" wp14:anchorId="7D90BA8E" wp14:editId="3BACB7E0">
             <wp:simplePos x="0" y="0"/>
@@ -2660,6 +2657,7 @@
           <w:szCs w:val="28"/>
           <w:lang w:val="es-CL"/>
         </w:rPr>
+        <w:lastRenderedPageBreak/>
         <w:t>Planificación</w:t>
       </w:r>
       <w:r>

</xml_diff>